<commit_message>
connecting to VM and download ARM
</commit_message>
<xml_diff>
--- a/Section 2 - Virtual Machines/Create a new VM.docx
+++ b/Section 2 - Virtual Machines/Create a new VM.docx
@@ -7,7 +7,23 @@
         <w:t>Steps to create Virtual Machine:</w:t>
       </w:r>
     </w:p>
-    <w:p/>
+    <w:p>
+      <w:r>
+        <w:t xml:space="preserve">VM </w:t>
+      </w:r>
+    </w:p>
+    <w:p>
+      <w:r>
+        <w:t>id: az203testuser</w:t>
+      </w:r>
+      <w:bookmarkStart w:id="0" w:name="_GoBack"/>
+      <w:bookmarkEnd w:id="0"/>
+    </w:p>
+    <w:p>
+      <w:r>
+        <w:t>Pass: Tushargupta1907@</w:t>
+      </w:r>
+    </w:p>
     <w:p>
       <w:pPr>
         <w:pStyle w:val="ListParagraph"/>
@@ -165,6 +181,9 @@
         <w:pStyle w:val="ListParagraph"/>
       </w:pPr>
       <w:r>
+        <w:rPr>
+          <w:noProof/>
+        </w:rPr>
         <w:drawing>
           <wp:inline distT="0" distB="0" distL="0" distR="0" wp14:anchorId="081AADD0" wp14:editId="236F0D7E">
             <wp:extent cx="5943600" cy="3050540"/>
@@ -218,14 +237,15 @@
       <w:r>
         <w:t>Going to use the most basic one</w:t>
       </w:r>
-      <w:bookmarkStart w:id="0" w:name="_GoBack"/>
-      <w:bookmarkEnd w:id="0"/>
     </w:p>
     <w:p>
       <w:pPr>
         <w:pStyle w:val="ListParagraph"/>
       </w:pPr>
       <w:r>
+        <w:rPr>
+          <w:noProof/>
+        </w:rPr>
         <w:lastRenderedPageBreak/>
         <w:drawing>
           <wp:inline distT="0" distB="0" distL="0" distR="0" wp14:anchorId="2B3D9DB2" wp14:editId="6B4066AA">
@@ -764,6 +784,7 @@
     <w:lsdException w:name="HTML Sample" w:semiHidden="1" w:unhideWhenUsed="1"/>
     <w:lsdException w:name="HTML Typewriter" w:semiHidden="1" w:unhideWhenUsed="1"/>
     <w:lsdException w:name="HTML Variable" w:semiHidden="1" w:unhideWhenUsed="1"/>
+    <w:lsdException w:name="Normal Table" w:semiHidden="1" w:unhideWhenUsed="1"/>
     <w:lsdException w:name="annotation subject" w:semiHidden="1" w:unhideWhenUsed="1"/>
     <w:lsdException w:name="No List" w:semiHidden="1" w:unhideWhenUsed="1"/>
     <w:lsdException w:name="Outline List 1" w:semiHidden="1" w:unhideWhenUsed="1"/>
@@ -809,9 +830,11 @@
     <w:lsdException w:name="Table Subtle 1" w:semiHidden="1" w:unhideWhenUsed="1"/>
     <w:lsdException w:name="Table Subtle 2" w:semiHidden="1" w:unhideWhenUsed="1"/>
     <w:lsdException w:name="Table Web 1" w:semiHidden="1" w:unhideWhenUsed="1"/>
+    <w:lsdException w:name="Table Web 2" w:semiHidden="1" w:unhideWhenUsed="1"/>
     <w:lsdException w:name="Table Web 3" w:semiHidden="1" w:unhideWhenUsed="1"/>
     <w:lsdException w:name="Balloon Text" w:semiHidden="1" w:unhideWhenUsed="1"/>
     <w:lsdException w:name="Table Grid" w:uiPriority="39"/>
+    <w:lsdException w:name="Table Theme" w:semiHidden="1" w:unhideWhenUsed="1"/>
     <w:lsdException w:name="Placeholder Text" w:semiHidden="1"/>
     <w:lsdException w:name="No Spacing" w:uiPriority="1" w:qFormat="1"/>
     <w:lsdException w:name="Light Shading" w:uiPriority="60"/>

</xml_diff>